<commit_message>
[FEAT] finalisation & ajout notes sites
</commit_message>
<xml_diff>
--- a/Note déroulement Test.docx
+++ b/Note déroulement Test.docx
@@ -3,17 +3,46 @@
 <w:document xmlns:wpc="http://schemas.microsoft.com/office/word/2010/wordprocessingCanvas" xmlns:cx="http://schemas.microsoft.com/office/drawing/2014/chartex" xmlns:cx1="http://schemas.microsoft.com/office/drawing/2015/9/8/chartex" xmlns:cx2="http://schemas.microsoft.com/office/drawing/2015/10/21/chartex" xmlns:cx3="http://schemas.microsoft.com/office/drawing/2016/5/9/chartex" xmlns:cx4="http://schemas.microsoft.com/office/drawing/2016/5/10/chartex" xmlns:cx5="http://schemas.microsoft.com/office/drawing/2016/5/11/chartex" xmlns:cx6="http://schemas.microsoft.com/office/drawing/2016/5/12/chartex" xmlns:cx7="http://schemas.microsoft.com/office/drawing/2016/5/13/chartex" xmlns:cx8="http://schemas.microsoft.com/office/drawing/2016/5/14/chartex" xmlns:mc="http://schemas.openxmlformats.org/markup-compatibility/2006" xmlns:aink="http://schemas.microsoft.com/office/drawing/2016/ink" xmlns:am3d="http://schemas.microsoft.com/office/drawing/2017/model3d" xmlns:o="urn:schemas-microsoft-com:office:office" xmlns:oel="http://schemas.microsoft.com/office/2019/extlst" xmlns:r="http://schemas.openxmlformats.org/officeDocument/2006/relationships" xmlns:m="http://schemas.openxmlformats.org/officeDocument/2006/math" xmlns:v="urn:schemas-microsoft-com:vml" xmlns:wp14="http://schemas.microsoft.com/office/word/2010/wordprocessingDrawing" xmlns:wp="http://schemas.openxmlformats.org/drawingml/2006/wordprocessingDrawing" xmlns:w10="urn:schemas-microsoft-com:office:word" xmlns:w="http://schemas.openxmlformats.org/wordprocessingml/2006/main" xmlns:w14="http://schemas.microsoft.com/office/word/2010/wordml" xmlns:w15="http://schemas.microsoft.com/office/word/2012/wordml" xmlns:w16cex="http://schemas.microsoft.com/office/word/2018/wordml/cex" xmlns:w16cid="http://schemas.microsoft.com/office/word/2016/wordml/cid" xmlns:w16="http://schemas.microsoft.com/office/word/2018/wordml" xmlns:w16sdtdh="http://schemas.microsoft.com/office/word/2020/wordml/sdtdatahash" xmlns:w16se="http://schemas.microsoft.com/office/word/2015/wordml/symex" xmlns:wpg="http://schemas.microsoft.com/office/word/2010/wordprocessingGroup" xmlns:wpi="http://schemas.microsoft.com/office/word/2010/wordprocessingInk" xmlns:wne="http://schemas.microsoft.com/office/word/2006/wordml" xmlns:wps="http://schemas.microsoft.com/office/word/2010/wordprocessingShape" mc:Ignorable="w14 w15 w16se w16cid w16 w16cex w16sdtdh wp14">
   <w:body>
     <w:p>
-      <w:r>
-        <w:t xml:space="preserve">Analyse du projet et lecture des consignes </w:t>
+      <w:pPr>
+        <w:pStyle w:val="Titre"/>
+        <w:jc w:val="center"/>
+      </w:pPr>
+      <w:r>
+        <w:t xml:space="preserve">Millions </w:t>
+      </w:r>
+      <w:proofErr w:type="spellStart"/>
+      <w:r>
+        <w:t>Victories</w:t>
+      </w:r>
+      <w:proofErr w:type="spellEnd"/>
+      <w:r>
+        <w:t xml:space="preserve"> Test Svelte</w:t>
       </w:r>
     </w:p>
     <w:p/>
     <w:p>
-      <w:proofErr w:type="spellStart"/>
-      <w:r>
-        <w:t>Récupérration</w:t>
-      </w:r>
-      <w:proofErr w:type="spellEnd"/>
+      <w:r>
+        <w:t>Fiche de note et procédure appliqués pour réaliser le test.</w:t>
+      </w:r>
+    </w:p>
+    <w:p>
+      <w:pPr>
+        <w:pStyle w:val="Titre1"/>
+      </w:pPr>
+      <w:r>
+        <w:t>Lecture</w:t>
+      </w:r>
+      <w:r>
+        <w:t xml:space="preserve"> des consignes </w:t>
+      </w:r>
+    </w:p>
+    <w:p>
+      <w:pPr>
+        <w:pStyle w:val="Titre1"/>
+      </w:pPr>
+      <w:r>
+        <w:t>Récupération</w:t>
+      </w:r>
       <w:r>
         <w:t xml:space="preserve"> / Préparation / Premier lancement du projet</w:t>
       </w:r>
@@ -23,78 +52,264 @@
         <w:t>Erreur lors du lancement du p</w:t>
       </w:r>
       <w:r>
-        <w:t>rojet…</w:t>
-      </w:r>
-    </w:p>
-    <w:p>
-      <w:r>
-        <w:t>Solution finale upgrade Node de version (doit être supérieur à 16.9 pour lancer svelte kit)</w:t>
+        <w:t>roje</w:t>
+      </w:r>
+      <w:r>
+        <w:t>t. La commande « </w:t>
+      </w:r>
+      <w:proofErr w:type="spellStart"/>
+      <w:r>
+        <w:t>npm</w:t>
+      </w:r>
+      <w:proofErr w:type="spellEnd"/>
+      <w:r>
+        <w:t xml:space="preserve"> i » s’exécute et lance une erreur.</w:t>
+      </w:r>
+    </w:p>
+    <w:p>
+      <w:r>
+        <w:t xml:space="preserve">Solution : </w:t>
+      </w:r>
+      <w:r>
+        <w:t>upgrade Node de version (doit être supérieur à 16.9 pour lancer svelte kit)</w:t>
+      </w:r>
+    </w:p>
+    <w:p>
+      <w:pPr>
+        <w:pStyle w:val="Titre1"/>
+      </w:pPr>
+      <w:r>
+        <w:t xml:space="preserve">Partie </w:t>
+      </w:r>
+      <w:r>
+        <w:t>c</w:t>
+      </w:r>
+      <w:r>
+        <w:t>ode et réalisation d</w:t>
+      </w:r>
+      <w:r>
+        <w:t>u test</w:t>
+      </w:r>
+    </w:p>
+    <w:p>
+      <w:r>
+        <w:t>Après avoir analysé et regarder les différents composants, je me lance dans la résolution des premières questions.</w:t>
+      </w:r>
+    </w:p>
+    <w:p>
+      <w:pPr>
+        <w:pStyle w:val="Titre2"/>
+      </w:pPr>
+      <w:r>
+        <w:t>Value Integer</w:t>
+      </w:r>
+    </w:p>
+    <w:p>
+      <w:r>
+        <w:t xml:space="preserve">RAS </w:t>
+      </w:r>
+    </w:p>
+    <w:p>
+      <w:pPr>
+        <w:pStyle w:val="Titre2"/>
+      </w:pPr>
+      <w:r>
+        <w:t>Value D</w:t>
+      </w:r>
+      <w:r>
+        <w:t>é</w:t>
+      </w:r>
+      <w:r>
+        <w:t xml:space="preserve">cimal </w:t>
+      </w:r>
+    </w:p>
+    <w:p>
+      <w:r>
+        <w:t xml:space="preserve">Reprise </w:t>
+      </w:r>
+      <w:r>
+        <w:t>d’</w:t>
+      </w:r>
+      <w:r>
+        <w:t>éléments du composant précédant.</w:t>
+      </w:r>
+    </w:p>
+    <w:p>
+      <w:r>
+        <w:t xml:space="preserve">Afin de tronquée la valeur </w:t>
+      </w:r>
+      <w:r>
+        <w:t>entrée par l’utilisateur, la solution retenue a été de convertir</w:t>
+      </w:r>
+      <w:r>
+        <w:t xml:space="preserve"> la valeur en String afin de découper la chaine avec le caractère </w:t>
+      </w:r>
+      <w:r>
+        <w:t>«. »</w:t>
+      </w:r>
+      <w:r>
+        <w:t xml:space="preserve">. Si cela est possible alors c’est un nombre décimal. </w:t>
+      </w:r>
+      <w:r>
+        <w:t>Ensuite, on sélectionne les premiers caractères de la chaîne jusqu’à en avoir autant que la précision.</w:t>
+      </w:r>
+    </w:p>
+    <w:p>
+      <w:r>
+        <w:t>On concatène et affiche la valeur tronquée. Cette solution est dynamique et peut s’adapter sans toucher le code dans le cas où la précision changerait.</w:t>
+      </w:r>
+    </w:p>
+    <w:p>
+      <w:pPr>
+        <w:pStyle w:val="Titre2"/>
+      </w:pPr>
+      <w:r>
+        <w:t>Value Boolean</w:t>
+      </w:r>
+    </w:p>
+    <w:p>
+      <w:r>
+        <w:t xml:space="preserve">Récupération des </w:t>
+      </w:r>
+      <w:proofErr w:type="spellStart"/>
+      <w:r>
+        <w:t>templates</w:t>
+      </w:r>
+      <w:proofErr w:type="spellEnd"/>
+      <w:r>
+        <w:t xml:space="preserve"> des composants existants. Adaptation pour gérer une </w:t>
+      </w:r>
+      <w:proofErr w:type="spellStart"/>
+      <w:r>
+        <w:t>checkbox</w:t>
+      </w:r>
+      <w:proofErr w:type="spellEnd"/>
+      <w:r>
+        <w:t xml:space="preserve"> et pour afficher la valeur récupérer depuis les données.</w:t>
+      </w:r>
+    </w:p>
+    <w:p>
+      <w:pPr>
+        <w:pStyle w:val="Titre2"/>
+      </w:pPr>
+      <w:r>
+        <w:lastRenderedPageBreak/>
+        <w:t>Value time</w:t>
+      </w:r>
+    </w:p>
+    <w:p>
+      <w:r>
+        <w:t xml:space="preserve">Création du composant </w:t>
+      </w:r>
+      <w:proofErr w:type="spellStart"/>
+      <w:r>
+        <w:t>ValueTime</w:t>
+      </w:r>
+      <w:proofErr w:type="spellEnd"/>
+      <w:r>
+        <w:t xml:space="preserve"> en prenant pour exemple le composant </w:t>
+      </w:r>
+      <w:proofErr w:type="spellStart"/>
+      <w:r>
+        <w:t>ValueDateTime</w:t>
+      </w:r>
+      <w:proofErr w:type="spellEnd"/>
+      <w:r>
+        <w:t>. Affichage de la valeur récupérer depuis l’API.</w:t>
+      </w:r>
+    </w:p>
+    <w:p>
+      <w:pPr>
+        <w:pStyle w:val="Titre2"/>
+      </w:pPr>
+      <w:r>
+        <w:t xml:space="preserve">Value </w:t>
+      </w:r>
+      <w:proofErr w:type="spellStart"/>
+      <w:r>
+        <w:t>Datetime</w:t>
+      </w:r>
+      <w:proofErr w:type="spellEnd"/>
+    </w:p>
+    <w:p>
+      <w:r>
+        <w:t xml:space="preserve">Pouvez-vous expliquer ce que l'on cherche à faire dans la fonction </w:t>
+      </w:r>
+      <w:proofErr w:type="spellStart"/>
+      <w:r>
+        <w:rPr>
+          <w:rStyle w:val="CodeHTML"/>
+          <w:rFonts w:eastAsiaTheme="minorHAnsi"/>
+        </w:rPr>
+        <w:t>handleChange</w:t>
+      </w:r>
+      <w:proofErr w:type="spellEnd"/>
+      <w:r>
+        <w:t xml:space="preserve"> du composant </w:t>
+      </w:r>
+      <w:proofErr w:type="spellStart"/>
+      <w:proofErr w:type="gramStart"/>
+      <w:r>
+        <w:rPr>
+          <w:rStyle w:val="CodeHTML"/>
+          <w:rFonts w:eastAsiaTheme="minorHAnsi"/>
+        </w:rPr>
+        <w:t>ValueDateTime</w:t>
+      </w:r>
+      <w:proofErr w:type="spellEnd"/>
+      <w:r>
+        <w:t>?</w:t>
+      </w:r>
+      <w:proofErr w:type="gramEnd"/>
+    </w:p>
+    <w:p>
+      <w:r>
+        <w:t xml:space="preserve">Dans la fonction </w:t>
+      </w:r>
+      <w:proofErr w:type="spellStart"/>
+      <w:r>
+        <w:t>handleChange</w:t>
+      </w:r>
+      <w:proofErr w:type="spellEnd"/>
+      <w:r>
+        <w:t xml:space="preserve"> de </w:t>
+      </w:r>
+      <w:proofErr w:type="spellStart"/>
+      <w:r>
+        <w:t>ValueDateTime</w:t>
+      </w:r>
+      <w:proofErr w:type="spellEnd"/>
+      <w:r>
+        <w:t xml:space="preserve">, tout d’abords on récupère la date entrée par l’utilisateur. Ensuite, on va récupérer deux informations au sujet de la date de l’utilisateur. Tout d’abord on récupère la date (le timestamp) en sélectionnant la date en fonction du fuseau horaire. </w:t>
+      </w:r>
+    </w:p>
+    <w:p>
+      <w:r>
+        <w:t>Dans le second temps, on prend le timestamp de l’utilisateur sans prendre en compte les changements de fuseaux horaires, puis on soustrait le timestamp possédant le décalage de fuseau horaire de l’utilisateur en l’ayant convertit en milliseconde.</w:t>
+      </w:r>
+    </w:p>
+    <w:p>
+      <w:r>
+        <w:t>Enfin on recrée la date sous format ISO.</w:t>
+      </w:r>
+    </w:p>
+    <w:p>
+      <w:r>
+        <w:t>La dernière instruction permet de récupérer une date précisée à la minute.</w:t>
       </w:r>
     </w:p>
     <w:p/>
     <w:p>
-      <w:r>
-        <w:t>Value Integer RAS</w:t>
-      </w:r>
-    </w:p>
-    <w:p/>
-    <w:p>
-      <w:r>
-        <w:t xml:space="preserve">Value </w:t>
-      </w:r>
-      <w:proofErr w:type="spellStart"/>
-      <w:r>
-        <w:t>Decimal</w:t>
-      </w:r>
-      <w:proofErr w:type="spellEnd"/>
-      <w:r>
-        <w:t xml:space="preserve"> </w:t>
-      </w:r>
-    </w:p>
-    <w:p>
-      <w:r>
-        <w:t>Reprise de certains éléments du composant précédant.</w:t>
-      </w:r>
-    </w:p>
-    <w:p>
-      <w:r>
-        <w:t xml:space="preserve">Conversion de la valeur en String afin de découper la chaine avec le caractère ‘.’. Si cela est possible alors c’est un nombre décimal. </w:t>
-      </w:r>
-    </w:p>
-    <w:p/>
-    <w:p>
-      <w:r>
-        <w:t>Value Boolean</w:t>
-      </w:r>
-    </w:p>
-    <w:p/>
-    <w:p>
-      <w:r>
-        <w:t>Value time</w:t>
-      </w:r>
-    </w:p>
-    <w:p/>
-    <w:p>
-      <w:r>
-        <w:t xml:space="preserve">Value </w:t>
-      </w:r>
-      <w:proofErr w:type="spellStart"/>
-      <w:r>
-        <w:t>Datetime</w:t>
-      </w:r>
-      <w:proofErr w:type="spellEnd"/>
-    </w:p>
-    <w:p/>
-    <w:p/>
-    <w:p>
-      <w:r>
-        <w:t xml:space="preserve">Faire les modifications nécessaires pour </w:t>
-      </w:r>
-      <w:r>
-        <w:t>le champ</w:t>
-      </w:r>
-      <w:r>
-        <w:t xml:space="preserve"> </w:t>
+      <w:pPr>
+        <w:pStyle w:val="Titre2"/>
+      </w:pPr>
+      <w:r>
+        <w:t>Affichage des descriptions</w:t>
+      </w:r>
+    </w:p>
+    <w:p>
+      <w:r>
+        <w:t xml:space="preserve">Faire les modifications nécessaires pour le champ </w:t>
       </w:r>
       <w:proofErr w:type="spellStart"/>
       <w:r>
@@ -108,11 +323,9 @@
       <w:r>
         <w:t xml:space="preserve"> d'un </w:t>
       </w:r>
-      <w:proofErr w:type="spellStart"/>
-      <w:r>
-        <w:t>noeud</w:t>
-      </w:r>
-      <w:proofErr w:type="spellEnd"/>
+      <w:r>
+        <w:t>nœud</w:t>
+      </w:r>
       <w:r>
         <w:t xml:space="preserve"> soit affiché, s'il est présent</w:t>
       </w:r>
@@ -121,97 +334,63 @@
       <w:r>
         <w:t xml:space="preserve">Réalisé </w:t>
       </w:r>
-      <w:proofErr w:type="gramStart"/>
-      <w:r>
-        <w:t>les test</w:t>
-      </w:r>
-      <w:proofErr w:type="gramEnd"/>
-      <w:r>
-        <w:t xml:space="preserve"> pour éviter une erreur si le champs n’existe pas</w:t>
+      <w:r>
+        <w:t>les tests</w:t>
+      </w:r>
+      <w:r>
+        <w:t xml:space="preserve"> pour éviter une erreur si </w:t>
+      </w:r>
+      <w:r>
+        <w:t>le champ</w:t>
+      </w:r>
+      <w:r>
+        <w:t xml:space="preserve"> n’existe pas</w:t>
       </w:r>
     </w:p>
     <w:p/>
     <w:p>
-      <w:r>
-        <w:lastRenderedPageBreak/>
-        <w:t>Pouvez-vous</w:t>
-      </w:r>
-      <w:r>
-        <w:t xml:space="preserve"> expliquer ce que l'on cherche à faire dans la fonction </w:t>
-      </w:r>
-      <w:proofErr w:type="spellStart"/>
-      <w:r>
-        <w:rPr>
-          <w:rStyle w:val="CodeHTML"/>
-          <w:rFonts w:eastAsiaTheme="minorHAnsi"/>
-        </w:rPr>
-        <w:t>handleChange</w:t>
-      </w:r>
-      <w:proofErr w:type="spellEnd"/>
-      <w:r>
-        <w:t xml:space="preserve"> du composant </w:t>
-      </w:r>
-      <w:proofErr w:type="spellStart"/>
-      <w:proofErr w:type="gramStart"/>
-      <w:r>
-        <w:rPr>
-          <w:rStyle w:val="CodeHTML"/>
-          <w:rFonts w:eastAsiaTheme="minorHAnsi"/>
-        </w:rPr>
-        <w:t>ValueDateTime</w:t>
-      </w:r>
-      <w:proofErr w:type="spellEnd"/>
-      <w:r>
-        <w:t>?</w:t>
-      </w:r>
-      <w:proofErr w:type="gramEnd"/>
-    </w:p>
-    <w:p>
-      <w:r>
-        <w:t xml:space="preserve">Dans la fonction </w:t>
-      </w:r>
-      <w:proofErr w:type="spellStart"/>
-      <w:r>
-        <w:t>handleChange</w:t>
-      </w:r>
-      <w:proofErr w:type="spellEnd"/>
-      <w:r>
-        <w:t xml:space="preserve"> de </w:t>
-      </w:r>
-      <w:proofErr w:type="spellStart"/>
-      <w:r>
-        <w:t>ValueDateTime</w:t>
-      </w:r>
-      <w:proofErr w:type="spellEnd"/>
-      <w:r>
-        <w:t>, tout d’abords on récupère la date entrée par l’utilisateur. Ensuite,</w:t>
-      </w:r>
-      <w:r>
-        <w:t xml:space="preserve"> on va récupérer deux informations au sujet de la date de l’utilisateur. Tout d’abord on récupère la date (le timestamp) en sélectionnant la date en fonction du fuseau horaire. </w:t>
-      </w:r>
-    </w:p>
-    <w:p>
-      <w:r>
-        <w:t xml:space="preserve">Dans le second temps, on </w:t>
-      </w:r>
-      <w:r>
-        <w:t>prend</w:t>
-      </w:r>
-      <w:r>
-        <w:t xml:space="preserve"> le timestamp de l’utilisateur sans prendre en compte les changements de fuseaux horaires, puis on soustrait le timestamp possédant le décalage de fuseau horaire de l’utilisateur en l’ayant convertit en milliseconde.</w:t>
-      </w:r>
-    </w:p>
-    <w:p>
-      <w:r>
-        <w:t>Enfin on recrée la date sous format ISO</w:t>
-      </w:r>
-      <w:r>
-        <w:t>.</w:t>
-      </w:r>
-    </w:p>
-    <w:p>
-      <w:r>
-        <w:t>La dernière instruction permet de récupérer une date précisée à la minute.</w:t>
+      <w:pPr>
+        <w:pStyle w:val="Titre2"/>
+      </w:pPr>
+      <w:proofErr w:type="spellStart"/>
+      <w:r>
+        <w:t>TailWindCSS</w:t>
+      </w:r>
+      <w:proofErr w:type="spellEnd"/>
+      <w:r>
+        <w:t xml:space="preserve"> et </w:t>
+      </w:r>
+      <w:proofErr w:type="spellStart"/>
+      <w:r>
+        <w:t>DaisyUI</w:t>
+      </w:r>
+      <w:proofErr w:type="spellEnd"/>
+    </w:p>
+    <w:p/>
+    <w:p>
+      <w:proofErr w:type="spellStart"/>
+      <w:r>
+        <w:t>DaisyUI</w:t>
+      </w:r>
+      <w:proofErr w:type="spellEnd"/>
+      <w:r>
+        <w:t xml:space="preserve"> est une librairie fabriquée à partie de </w:t>
+      </w:r>
+      <w:proofErr w:type="spellStart"/>
+      <w:r>
+        <w:t>TailWindCSS</w:t>
+      </w:r>
+      <w:proofErr w:type="spellEnd"/>
+      <w:r>
+        <w:t xml:space="preserve">. Elle permet de réduire la quantité de CSS à écrire pour donner formes stylistiquement aux composants. Ceci en se basant sur des </w:t>
+      </w:r>
+      <w:proofErr w:type="spellStart"/>
+      <w:r>
+        <w:t>templates</w:t>
+      </w:r>
+      <w:proofErr w:type="spellEnd"/>
+      <w:r>
+        <w:t xml:space="preserve"> et des classes CSS prêt à l’emploi.</w:t>
       </w:r>
     </w:p>
     <w:sectPr>
@@ -227,6 +406,120 @@
 <file path=word/numbering.xml><?xml version="1.0" encoding="utf-8"?>
 <w:numbering xmlns:wpc="http://schemas.microsoft.com/office/word/2010/wordprocessingCanvas" xmlns:cx="http://schemas.microsoft.com/office/drawing/2014/chartex" xmlns:cx1="http://schemas.microsoft.com/office/drawing/2015/9/8/chartex" xmlns:cx2="http://schemas.microsoft.com/office/drawing/2015/10/21/chartex" xmlns:cx3="http://schemas.microsoft.com/office/drawing/2016/5/9/chartex" xmlns:cx4="http://schemas.microsoft.com/office/drawing/2016/5/10/chartex" xmlns:cx5="http://schemas.microsoft.com/office/drawing/2016/5/11/chartex" xmlns:cx6="http://schemas.microsoft.com/office/drawing/2016/5/12/chartex" xmlns:cx7="http://schemas.microsoft.com/office/drawing/2016/5/13/chartex" xmlns:cx8="http://schemas.microsoft.com/office/drawing/2016/5/14/chartex" xmlns:mc="http://schemas.openxmlformats.org/markup-compatibility/2006" xmlns:aink="http://schemas.microsoft.com/office/drawing/2016/ink" xmlns:am3d="http://schemas.microsoft.com/office/drawing/2017/model3d" xmlns:o="urn:schemas-microsoft-com:office:office" xmlns:oel="http://schemas.microsoft.com/office/2019/extlst" xmlns:r="http://schemas.openxmlformats.org/officeDocument/2006/relationships" xmlns:m="http://schemas.openxmlformats.org/officeDocument/2006/math" xmlns:v="urn:schemas-microsoft-com:vml" xmlns:wp14="http://schemas.microsoft.com/office/word/2010/wordprocessingDrawing" xmlns:wp="http://schemas.openxmlformats.org/drawingml/2006/wordprocessingDrawing" xmlns:w10="urn:schemas-microsoft-com:office:word" xmlns:w="http://schemas.openxmlformats.org/wordprocessingml/2006/main" xmlns:w14="http://schemas.microsoft.com/office/word/2010/wordml" xmlns:w15="http://schemas.microsoft.com/office/word/2012/wordml" xmlns:w16cex="http://schemas.microsoft.com/office/word/2018/wordml/cex" xmlns:w16cid="http://schemas.microsoft.com/office/word/2016/wordml/cid" xmlns:w16="http://schemas.microsoft.com/office/word/2018/wordml" xmlns:w16sdtdh="http://schemas.microsoft.com/office/word/2020/wordml/sdtdatahash" xmlns:w16se="http://schemas.microsoft.com/office/word/2015/wordml/symex" xmlns:wpg="http://schemas.microsoft.com/office/word/2010/wordprocessingGroup" xmlns:wpi="http://schemas.microsoft.com/office/word/2010/wordprocessingInk" xmlns:wne="http://schemas.microsoft.com/office/word/2006/wordml" xmlns:wps="http://schemas.microsoft.com/office/word/2010/wordprocessingShape" mc:Ignorable="w14 w15 w16se w16cid w16 w16cex w16sdtdh wp14">
   <w:abstractNum w:abstractNumId="0" w15:restartNumberingAfterBreak="0">
+    <w:nsid w:val="28EC3303"/>
+    <w:multiLevelType w:val="hybridMultilevel"/>
+    <w:tmpl w:val="1700CA14"/>
+    <w:lvl w:ilvl="0" w:tplc="FD3A4DCC">
+      <w:start w:val="1"/>
+      <w:numFmt w:val="bullet"/>
+      <w:pStyle w:val="Titre2"/>
+      <w:lvlText w:val=""/>
+      <w:lvlJc w:val="left"/>
+      <w:pPr>
+        <w:ind w:left="720" w:hanging="360"/>
+      </w:pPr>
+      <w:rPr>
+        <w:rFonts w:ascii="Symbol" w:hAnsi="Symbol" w:hint="default"/>
+      </w:rPr>
+    </w:lvl>
+    <w:lvl w:ilvl="1" w:tplc="040C0003" w:tentative="1">
+      <w:start w:val="1"/>
+      <w:numFmt w:val="bullet"/>
+      <w:lvlText w:val="o"/>
+      <w:lvlJc w:val="left"/>
+      <w:pPr>
+        <w:ind w:left="1440" w:hanging="360"/>
+      </w:pPr>
+      <w:rPr>
+        <w:rFonts w:ascii="Courier New" w:hAnsi="Courier New" w:cs="Courier New" w:hint="default"/>
+      </w:rPr>
+    </w:lvl>
+    <w:lvl w:ilvl="2" w:tplc="040C0005" w:tentative="1">
+      <w:start w:val="1"/>
+      <w:numFmt w:val="bullet"/>
+      <w:lvlText w:val=""/>
+      <w:lvlJc w:val="left"/>
+      <w:pPr>
+        <w:ind w:left="2160" w:hanging="360"/>
+      </w:pPr>
+      <w:rPr>
+        <w:rFonts w:ascii="Wingdings" w:hAnsi="Wingdings" w:hint="default"/>
+      </w:rPr>
+    </w:lvl>
+    <w:lvl w:ilvl="3" w:tplc="040C0001" w:tentative="1">
+      <w:start w:val="1"/>
+      <w:numFmt w:val="bullet"/>
+      <w:lvlText w:val=""/>
+      <w:lvlJc w:val="left"/>
+      <w:pPr>
+        <w:ind w:left="2880" w:hanging="360"/>
+      </w:pPr>
+      <w:rPr>
+        <w:rFonts w:ascii="Symbol" w:hAnsi="Symbol" w:hint="default"/>
+      </w:rPr>
+    </w:lvl>
+    <w:lvl w:ilvl="4" w:tplc="040C0003" w:tentative="1">
+      <w:start w:val="1"/>
+      <w:numFmt w:val="bullet"/>
+      <w:lvlText w:val="o"/>
+      <w:lvlJc w:val="left"/>
+      <w:pPr>
+        <w:ind w:left="3600" w:hanging="360"/>
+      </w:pPr>
+      <w:rPr>
+        <w:rFonts w:ascii="Courier New" w:hAnsi="Courier New" w:cs="Courier New" w:hint="default"/>
+      </w:rPr>
+    </w:lvl>
+    <w:lvl w:ilvl="5" w:tplc="040C0005" w:tentative="1">
+      <w:start w:val="1"/>
+      <w:numFmt w:val="bullet"/>
+      <w:lvlText w:val=""/>
+      <w:lvlJc w:val="left"/>
+      <w:pPr>
+        <w:ind w:left="4320" w:hanging="360"/>
+      </w:pPr>
+      <w:rPr>
+        <w:rFonts w:ascii="Wingdings" w:hAnsi="Wingdings" w:hint="default"/>
+      </w:rPr>
+    </w:lvl>
+    <w:lvl w:ilvl="6" w:tplc="040C0001" w:tentative="1">
+      <w:start w:val="1"/>
+      <w:numFmt w:val="bullet"/>
+      <w:lvlText w:val=""/>
+      <w:lvlJc w:val="left"/>
+      <w:pPr>
+        <w:ind w:left="5040" w:hanging="360"/>
+      </w:pPr>
+      <w:rPr>
+        <w:rFonts w:ascii="Symbol" w:hAnsi="Symbol" w:hint="default"/>
+      </w:rPr>
+    </w:lvl>
+    <w:lvl w:ilvl="7" w:tplc="040C0003" w:tentative="1">
+      <w:start w:val="1"/>
+      <w:numFmt w:val="bullet"/>
+      <w:lvlText w:val="o"/>
+      <w:lvlJc w:val="left"/>
+      <w:pPr>
+        <w:ind w:left="5760" w:hanging="360"/>
+      </w:pPr>
+      <w:rPr>
+        <w:rFonts w:ascii="Courier New" w:hAnsi="Courier New" w:cs="Courier New" w:hint="default"/>
+      </w:rPr>
+    </w:lvl>
+    <w:lvl w:ilvl="8" w:tplc="040C0005" w:tentative="1">
+      <w:start w:val="1"/>
+      <w:numFmt w:val="bullet"/>
+      <w:lvlText w:val=""/>
+      <w:lvlJc w:val="left"/>
+      <w:pPr>
+        <w:ind w:left="6480" w:hanging="360"/>
+      </w:pPr>
+      <w:rPr>
+        <w:rFonts w:ascii="Wingdings" w:hAnsi="Wingdings" w:hint="default"/>
+      </w:rPr>
+    </w:lvl>
+  </w:abstractNum>
+  <w:abstractNum w:abstractNumId="1" w15:restartNumberingAfterBreak="0">
     <w:nsid w:val="6031003F"/>
     <w:multiLevelType w:val="hybridMultilevel"/>
     <w:tmpl w:val="986CEC84"/>
@@ -339,6 +632,9 @@
     </w:lvl>
   </w:abstractNum>
   <w:num w:numId="1" w16cid:durableId="860826645">
+    <w:abstractNumId w:val="1"/>
+  </w:num>
+  <w:num w:numId="2" w16cid:durableId="1367177024">
     <w:abstractNumId w:val="0"/>
   </w:num>
 </w:numbering>
@@ -752,6 +1048,52 @@
       <w:szCs w:val="24"/>
     </w:rPr>
   </w:style>
+  <w:style w:type="paragraph" w:styleId="Titre1">
+    <w:name w:val="heading 1"/>
+    <w:basedOn w:val="Normal"/>
+    <w:next w:val="Normal"/>
+    <w:link w:val="Titre1Car"/>
+    <w:uiPriority w:val="9"/>
+    <w:qFormat/>
+    <w:rsid w:val="006E3E44"/>
+    <w:pPr>
+      <w:keepNext/>
+      <w:keepLines/>
+      <w:spacing w:before="240" w:after="0"/>
+      <w:outlineLvl w:val="0"/>
+    </w:pPr>
+    <w:rPr>
+      <w:rFonts w:asciiTheme="majorHAnsi" w:eastAsiaTheme="majorEastAsia" w:hAnsiTheme="majorHAnsi" w:cstheme="majorBidi"/>
+      <w:color w:val="2F5496" w:themeColor="accent1" w:themeShade="BF"/>
+      <w:sz w:val="32"/>
+      <w:szCs w:val="32"/>
+    </w:rPr>
+  </w:style>
+  <w:style w:type="paragraph" w:styleId="Titre2">
+    <w:name w:val="heading 2"/>
+    <w:basedOn w:val="Normal"/>
+    <w:next w:val="Normal"/>
+    <w:link w:val="Titre2Car"/>
+    <w:uiPriority w:val="9"/>
+    <w:unhideWhenUsed/>
+    <w:qFormat/>
+    <w:rsid w:val="006E3E44"/>
+    <w:pPr>
+      <w:keepNext/>
+      <w:keepLines/>
+      <w:numPr>
+        <w:numId w:val="2"/>
+      </w:numPr>
+      <w:spacing w:before="40" w:after="0"/>
+      <w:outlineLvl w:val="1"/>
+    </w:pPr>
+    <w:rPr>
+      <w:rFonts w:asciiTheme="majorHAnsi" w:eastAsiaTheme="majorEastAsia" w:hAnsiTheme="majorHAnsi" w:cstheme="majorBidi"/>
+      <w:color w:val="2F5496" w:themeColor="accent1" w:themeShade="BF"/>
+      <w:sz w:val="26"/>
+      <w:szCs w:val="26"/>
+    </w:rPr>
+  </w:style>
   <w:style w:type="character" w:default="1" w:styleId="Policepardfaut">
     <w:name w:val="Default Paragraph Font"/>
     <w:uiPriority w:val="1"/>
@@ -801,6 +1143,66 @@
       <w:rFonts w:ascii="Courier New" w:eastAsia="Times New Roman" w:hAnsi="Courier New" w:cs="Courier New"/>
       <w:sz w:val="20"/>
       <w:szCs w:val="20"/>
+    </w:rPr>
+  </w:style>
+  <w:style w:type="paragraph" w:styleId="Titre">
+    <w:name w:val="Title"/>
+    <w:basedOn w:val="Normal"/>
+    <w:next w:val="Normal"/>
+    <w:link w:val="TitreCar"/>
+    <w:uiPriority w:val="10"/>
+    <w:qFormat/>
+    <w:rsid w:val="006E3E44"/>
+    <w:pPr>
+      <w:spacing w:after="0" w:line="240" w:lineRule="auto"/>
+      <w:contextualSpacing/>
+    </w:pPr>
+    <w:rPr>
+      <w:rFonts w:asciiTheme="majorHAnsi" w:eastAsiaTheme="majorEastAsia" w:hAnsiTheme="majorHAnsi" w:cstheme="majorBidi"/>
+      <w:spacing w:val="-10"/>
+      <w:kern w:val="28"/>
+      <w:sz w:val="56"/>
+      <w:szCs w:val="56"/>
+    </w:rPr>
+  </w:style>
+  <w:style w:type="character" w:customStyle="1" w:styleId="TitreCar">
+    <w:name w:val="Titre Car"/>
+    <w:basedOn w:val="Policepardfaut"/>
+    <w:link w:val="Titre"/>
+    <w:uiPriority w:val="10"/>
+    <w:rsid w:val="006E3E44"/>
+    <w:rPr>
+      <w:rFonts w:asciiTheme="majorHAnsi" w:eastAsiaTheme="majorEastAsia" w:hAnsiTheme="majorHAnsi" w:cstheme="majorBidi"/>
+      <w:spacing w:val="-10"/>
+      <w:kern w:val="28"/>
+      <w:sz w:val="56"/>
+      <w:szCs w:val="56"/>
+    </w:rPr>
+  </w:style>
+  <w:style w:type="character" w:customStyle="1" w:styleId="Titre1Car">
+    <w:name w:val="Titre 1 Car"/>
+    <w:basedOn w:val="Policepardfaut"/>
+    <w:link w:val="Titre1"/>
+    <w:uiPriority w:val="9"/>
+    <w:rsid w:val="006E3E44"/>
+    <w:rPr>
+      <w:rFonts w:asciiTheme="majorHAnsi" w:eastAsiaTheme="majorEastAsia" w:hAnsiTheme="majorHAnsi" w:cstheme="majorBidi"/>
+      <w:color w:val="2F5496" w:themeColor="accent1" w:themeShade="BF"/>
+      <w:sz w:val="32"/>
+      <w:szCs w:val="32"/>
+    </w:rPr>
+  </w:style>
+  <w:style w:type="character" w:customStyle="1" w:styleId="Titre2Car">
+    <w:name w:val="Titre 2 Car"/>
+    <w:basedOn w:val="Policepardfaut"/>
+    <w:link w:val="Titre2"/>
+    <w:uiPriority w:val="9"/>
+    <w:rsid w:val="006E3E44"/>
+    <w:rPr>
+      <w:rFonts w:asciiTheme="majorHAnsi" w:eastAsiaTheme="majorEastAsia" w:hAnsiTheme="majorHAnsi" w:cstheme="majorBidi"/>
+      <w:color w:val="2F5496" w:themeColor="accent1" w:themeShade="BF"/>
+      <w:sz w:val="26"/>
+      <w:szCs w:val="26"/>
     </w:rPr>
   </w:style>
 </w:styles>

</xml_diff>